<commit_message>
ended work, started testing, added: bosses, logs, requirements.txt, exe-file
</commit_message>
<xml_diff>
--- a/Documents/tz.docx
+++ b/Documents/tz.docx
@@ -302,23 +302,7 @@
           <w:sz w:val="28"/>
           <w:szCs w:val="28"/>
         </w:rPr>
-        <w:t>сразиться с монстрами.</w:t>
-      </w:r>
-      <w:proofErr w:type="gramStart"/>
-      <w:r>
-        <w:rPr>
-          <w:sz w:val="28"/>
-          <w:szCs w:val="28"/>
-        </w:rPr>
-        <w:t xml:space="preserve"> </w:t>
-      </w:r>
-      <w:proofErr w:type="gramEnd"/>
-      <w:r>
-        <w:rPr>
-          <w:sz w:val="28"/>
-          <w:szCs w:val="28"/>
-        </w:rPr>
-        <w:t>Монстры, в зависимости от побочной локации, различаются</w:t>
+        <w:t>сразиться с монстрами. Монстры, в зависимости от побочной локации, различаются</w:t>
       </w:r>
       <w:r>
         <w:rPr>
@@ -626,7 +610,49 @@
           <w:sz w:val="28"/>
           <w:szCs w:val="28"/>
         </w:rPr>
-        <w:t>Рейдовый босс представляет из себя сильного монстра, который гарантированно убивает игрока через некоторое кол-во ходов, если игрок не умрёт раньше. Здоровье босса значительно выше, чем здоровье обычного монстра, однако урон, нанесенный каждым игроком, сохраняется. После смерти рейдового босса, игроки, в зависимости от суммарно нанесённого ими урона, получают награды. Рейдовый босс должен становиться доступным раз в три дня, и на его убийство должно быть отведено 24 часа. После его смерти (или истечения 24 часов), босс снова становится недоступным на три дня</w:t>
+        <w:t xml:space="preserve">Рейдовый босс представляет из себя сильного монстра, который гарантированно убивает игрока через некоторое кол-во ходов, если игрок не умрёт раньше. Здоровье босса значительно выше, чем здоровье обычного монстра, однако урон, нанесенный каждым игроком, сохраняется. После смерти рейдового босса, игрок, </w:t>
+      </w:r>
+      <w:r>
+        <w:rPr>
+          <w:sz w:val="28"/>
+          <w:szCs w:val="28"/>
+        </w:rPr>
+        <w:t>нанёсший последний удар</w:t>
+      </w:r>
+      <w:r>
+        <w:rPr>
+          <w:sz w:val="28"/>
+          <w:szCs w:val="28"/>
+        </w:rPr>
+        <w:t>, получа</w:t>
+      </w:r>
+      <w:r>
+        <w:rPr>
+          <w:sz w:val="28"/>
+          <w:szCs w:val="28"/>
+        </w:rPr>
+        <w:t>е</w:t>
+      </w:r>
+      <w:r>
+        <w:rPr>
+          <w:sz w:val="28"/>
+          <w:szCs w:val="28"/>
+        </w:rPr>
+        <w:t>т наград</w:t>
+      </w:r>
+      <w:r>
+        <w:rPr>
+          <w:sz w:val="28"/>
+          <w:szCs w:val="28"/>
+        </w:rPr>
+        <w:t>у</w:t>
+      </w:r>
+      <w:r>
+        <w:rPr>
+          <w:sz w:val="28"/>
+          <w:szCs w:val="28"/>
+        </w:rPr>
+        <w:t>. Рейдовый босс должен становиться доступным раз в три дня, и на его убийство должно быть отведено 24 часа. После его смерти (или истечения 24 часов), босс снова становится недоступным на три дня</w:t>
       </w:r>
     </w:p>
     <w:p>

</xml_diff>